<commit_message>
v1.3.2xx bug example with grids
</commit_message>
<xml_diff>
--- a/docs/This-is-a-book.docx
+++ b/docs/This-is-a-book.docx
@@ -76,7 +76,7 @@
       </w:r>
     </w:p>
     <w:bookmarkEnd w:id="20"/>
-    <w:bookmarkStart w:id="21" w:name="sample-page"/>
+    <w:bookmarkStart w:id="27" w:name="sample-page"/>
     <w:p>
       <w:pPr>
         <w:pStyle w:val="Heading1"/>
@@ -93,20 +93,177 @@
         <w:t xml:space="preserve">This is a simple page with the following image:</w:t>
       </w:r>
     </w:p>
+    <w:tbl>
+      <w:tblPr>
+        <w:tblStyle w:val="Table"/>
+        <w:tblW w:type="pct" w:w="5000"/>
+        <w:tblLook w:firstRow="0" w:lastRow="0" w:firstColumn="0" w:lastColumn="0" w:noHBand="0" w:noVBand="0" w:val="0000"/>
+        <w:jc w:val="start"/>
+      </w:tblPr>
+      <w:tblGrid>
+        <w:gridCol w:w="7920"/>
+      </w:tblGrid>
+      <w:tr>
+        <w:tc>
+          <w:tcPr/>
+          <w:p>
+            <w:pPr>
+              <w:jc w:val="right"/>
+            </w:pPr>
+            <w:r>
+              <w:drawing>
+                <wp:inline>
+                  <wp:extent cx="2298700" cy="711200"/>
+                  <wp:effectExtent b="0" l="0" r="0" t="0"/>
+                  <wp:docPr descr="" title="" id="22" name="Picture"/>
+                  <a:graphic>
+                    <a:graphicData uri="http://schemas.openxmlformats.org/drawingml/2006/picture">
+                      <pic:pic>
+                        <pic:nvPicPr>
+                          <pic:cNvPr descr="images/sampleImage.jpg" id="23" name="Picture"/>
+                          <pic:cNvPicPr>
+                            <a:picLocks noChangeArrowheads="1" noChangeAspect="1"/>
+                          </pic:cNvPicPr>
+                        </pic:nvPicPr>
+                        <pic:blipFill>
+                          <a:blip r:embed="rId21"/>
+                          <a:stretch>
+                            <a:fillRect/>
+                          </a:stretch>
+                        </pic:blipFill>
+                        <pic:spPr bwMode="auto">
+                          <a:xfrm>
+                            <a:off x="0" y="0"/>
+                            <a:ext cx="2298700" cy="711200"/>
+                          </a:xfrm>
+                          <a:prstGeom prst="rect">
+                            <a:avLst/>
+                          </a:prstGeom>
+                          <a:noFill/>
+                          <a:ln w="9525">
+                            <a:noFill/>
+                            <a:headEnd/>
+                            <a:tailEnd/>
+                          </a:ln>
+                        </pic:spPr>
+                      </pic:pic>
+                    </a:graphicData>
+                  </a:graphic>
+                </wp:inline>
+              </w:drawing>
+            </w:r>
+          </w:p>
+          <w:p>
+            <w:pPr>
+              <w:jc w:val="right"/>
+            </w:pPr>
+            <w:pPr>
+              <w:jc w:val="start"/>
+              <w:spacing w:before="200"/>
+              <w:pStyle w:val="ImageCaption"/>
+            </w:pPr>
+            <w:r>
+              <w:t xml:space="preserve">Local Image</w:t>
+            </w:r>
+          </w:p>
+        </w:tc>
+      </w:tr>
+    </w:tbl>
     <w:p>
       <w:pPr>
         <w:pStyle w:val="BodyText"/>
       </w:pPr>
-    </w:p>
-    <w:p>
-      <w:pPr>
-        <w:pStyle w:val="BodyText"/>
-      </w:pPr>
       <w:r>
-        <w:t xml:space="preserve">Caption for Quarto Logo Image</w:t>
+        <w:t xml:space="preserve"> </w:t>
       </w:r>
     </w:p>
-    <w:bookmarkEnd w:id="21"/>
+    <w:tbl>
+      <w:tblPr>
+        <w:tblStyle w:val="Table"/>
+        <w:tblW w:type="pct" w:w="5000"/>
+        <w:tblLook w:firstRow="0" w:lastRow="0" w:firstColumn="0" w:lastColumn="0" w:noHBand="0" w:noVBand="0" w:val="0000"/>
+        <w:jc w:val="start"/>
+      </w:tblPr>
+      <w:tblGrid>
+        <w:gridCol w:w="7920"/>
+      </w:tblGrid>
+      <w:tr>
+        <w:tc>
+          <w:tcPr/>
+          <w:p>
+            <w:pPr>
+              <w:jc w:val="right"/>
+            </w:pPr>
+            <w:r>
+              <w:drawing>
+                <wp:inline>
+                  <wp:extent cx="4064000" cy="977900"/>
+                  <wp:effectExtent b="0" l="0" r="0" t="0"/>
+                  <wp:docPr descr="" title="" id="25" name="Picture"/>
+                  <a:graphic>
+                    <a:graphicData uri="http://schemas.openxmlformats.org/drawingml/2006/picture">
+                      <pic:pic>
+                        <pic:nvPicPr>
+                          <pic:cNvPr descr="images/600f9c2935889501b67b63abbe10bdb5a7e6edf7.png" id="26" name="Picture"/>
+                          <pic:cNvPicPr>
+                            <a:picLocks noChangeArrowheads="1" noChangeAspect="1"/>
+                          </pic:cNvPicPr>
+                        </pic:nvPicPr>
+                        <pic:blipFill>
+                          <a:blip r:embed="rId24"/>
+                          <a:stretch>
+                            <a:fillRect/>
+                          </a:stretch>
+                        </pic:blipFill>
+                        <pic:spPr bwMode="auto">
+                          <a:xfrm>
+                            <a:off x="0" y="0"/>
+                            <a:ext cx="4064000" cy="977900"/>
+                          </a:xfrm>
+                          <a:prstGeom prst="rect">
+                            <a:avLst/>
+                          </a:prstGeom>
+                          <a:noFill/>
+                          <a:ln w="9525">
+                            <a:noFill/>
+                            <a:headEnd/>
+                            <a:tailEnd/>
+                          </a:ln>
+                        </pic:spPr>
+                      </pic:pic>
+                    </a:graphicData>
+                  </a:graphic>
+                </wp:inline>
+              </w:drawing>
+            </w:r>
+          </w:p>
+          <w:p>
+            <w:pPr>
+              <w:jc w:val="right"/>
+            </w:pPr>
+            <w:pPr>
+              <w:jc w:val="start"/>
+              <w:spacing w:before="200"/>
+              <w:pStyle w:val="ImageCaption"/>
+            </w:pPr>
+            <w:r>
+              <w:t xml:space="preserve">Caption for Quarto Logo Image</w:t>
+            </w:r>
+          </w:p>
+        </w:tc>
+      </w:tr>
+    </w:tbl>
+    <w:bookmarkEnd w:id="27"/>
+    <w:bookmarkStart w:id="28" w:name="typical-grid"/>
+    <w:p>
+      <w:pPr>
+        <w:pStyle w:val="Heading1"/>
+      </w:pPr>
+      <w:r>
+        <w:t xml:space="preserve">3. Typical grid</w:t>
+      </w:r>
+    </w:p>
+    <w:bookmarkEnd w:id="28"/>
     <w:sectPr/>
   </w:body>
 </w:document>

</xml_diff>